<commit_message>
updated assign2 with better windowing and prep for CNR calculations
</commit_message>
<xml_diff>
--- a/assign2/report.docx
+++ b/assign2/report.docx
@@ -54,13 +54,95 @@
           <w:szCs w:val="24"/>
         </w:rPr>
       </w:pPr>
-      <w:r>
-        <w:rPr>
-          <w:rFonts w:ascii="Times New Roman" w:hAnsi="Times New Roman" w:cs="Times New Roman"/>
-          <w:sz w:val="24"/>
-          <w:szCs w:val="24"/>
-        </w:rPr>
-        <w:t>Trx = (1/c)*sqrt((Xe-xf).^2 + (Ze-zf).^2) + zf/c; %[s]</w:t>
+      <w:proofErr w:type="spellStart"/>
+      <w:r>
+        <w:rPr>
+          <w:rFonts w:ascii="Times New Roman" w:hAnsi="Times New Roman" w:cs="Times New Roman"/>
+          <w:sz w:val="24"/>
+          <w:szCs w:val="24"/>
+        </w:rPr>
+        <w:t>Trx</w:t>
+      </w:r>
+      <w:proofErr w:type="spellEnd"/>
+      <w:r>
+        <w:rPr>
+          <w:rFonts w:ascii="Times New Roman" w:hAnsi="Times New Roman" w:cs="Times New Roman"/>
+          <w:sz w:val="24"/>
+          <w:szCs w:val="24"/>
+        </w:rPr>
+        <w:t xml:space="preserve"> = (1/</w:t>
+      </w:r>
+      <w:proofErr w:type="gramStart"/>
+      <w:r>
+        <w:rPr>
+          <w:rFonts w:ascii="Times New Roman" w:hAnsi="Times New Roman" w:cs="Times New Roman"/>
+          <w:sz w:val="24"/>
+          <w:szCs w:val="24"/>
+        </w:rPr>
+        <w:t>c)*</w:t>
+      </w:r>
+      <w:proofErr w:type="gramEnd"/>
+      <w:r>
+        <w:rPr>
+          <w:rFonts w:ascii="Times New Roman" w:hAnsi="Times New Roman" w:cs="Times New Roman"/>
+          <w:sz w:val="24"/>
+          <w:szCs w:val="24"/>
+        </w:rPr>
+        <w:t>sqrt((</w:t>
+      </w:r>
+      <w:proofErr w:type="spellStart"/>
+      <w:r>
+        <w:rPr>
+          <w:rFonts w:ascii="Times New Roman" w:hAnsi="Times New Roman" w:cs="Times New Roman"/>
+          <w:sz w:val="24"/>
+          <w:szCs w:val="24"/>
+        </w:rPr>
+        <w:t>Xe-xf</w:t>
+      </w:r>
+      <w:proofErr w:type="spellEnd"/>
+      <w:r>
+        <w:rPr>
+          <w:rFonts w:ascii="Times New Roman" w:hAnsi="Times New Roman" w:cs="Times New Roman"/>
+          <w:sz w:val="24"/>
+          <w:szCs w:val="24"/>
+        </w:rPr>
+        <w:t>).^2 + (Ze-</w:t>
+      </w:r>
+      <w:proofErr w:type="spellStart"/>
+      <w:r>
+        <w:rPr>
+          <w:rFonts w:ascii="Times New Roman" w:hAnsi="Times New Roman" w:cs="Times New Roman"/>
+          <w:sz w:val="24"/>
+          <w:szCs w:val="24"/>
+        </w:rPr>
+        <w:t>zf</w:t>
+      </w:r>
+      <w:proofErr w:type="spellEnd"/>
+      <w:r>
+        <w:rPr>
+          <w:rFonts w:ascii="Times New Roman" w:hAnsi="Times New Roman" w:cs="Times New Roman"/>
+          <w:sz w:val="24"/>
+          <w:szCs w:val="24"/>
+        </w:rPr>
+        <w:t xml:space="preserve">).^2) + </w:t>
+      </w:r>
+      <w:proofErr w:type="spellStart"/>
+      <w:r>
+        <w:rPr>
+          <w:rFonts w:ascii="Times New Roman" w:hAnsi="Times New Roman" w:cs="Times New Roman"/>
+          <w:sz w:val="24"/>
+          <w:szCs w:val="24"/>
+        </w:rPr>
+        <w:t>zf</w:t>
+      </w:r>
+      <w:proofErr w:type="spellEnd"/>
+      <w:r>
+        <w:rPr>
+          <w:rFonts w:ascii="Times New Roman" w:hAnsi="Times New Roman" w:cs="Times New Roman"/>
+          <w:sz w:val="24"/>
+          <w:szCs w:val="24"/>
+        </w:rPr>
+        <w:t>/c; %[s]</w:t>
       </w:r>
     </w:p>
     <w:p>
@@ -88,13 +170,69 @@
           <w:szCs w:val="24"/>
         </w:rPr>
       </w:pPr>
-      <w:r>
-        <w:rPr>
-          <w:rFonts w:ascii="Times New Roman" w:hAnsi="Times New Roman" w:cs="Times New Roman"/>
-          <w:sz w:val="24"/>
-          <w:szCs w:val="24"/>
-        </w:rPr>
-        <w:t>Trx = Trx - min(Trx); %[s] add 1 to take away that pesky zero</w:t>
+      <w:proofErr w:type="spellStart"/>
+      <w:r>
+        <w:rPr>
+          <w:rFonts w:ascii="Times New Roman" w:hAnsi="Times New Roman" w:cs="Times New Roman"/>
+          <w:sz w:val="24"/>
+          <w:szCs w:val="24"/>
+        </w:rPr>
+        <w:t>Trx</w:t>
+      </w:r>
+      <w:proofErr w:type="spellEnd"/>
+      <w:r>
+        <w:rPr>
+          <w:rFonts w:ascii="Times New Roman" w:hAnsi="Times New Roman" w:cs="Times New Roman"/>
+          <w:sz w:val="24"/>
+          <w:szCs w:val="24"/>
+        </w:rPr>
+        <w:t xml:space="preserve"> = </w:t>
+      </w:r>
+      <w:proofErr w:type="spellStart"/>
+      <w:r>
+        <w:rPr>
+          <w:rFonts w:ascii="Times New Roman" w:hAnsi="Times New Roman" w:cs="Times New Roman"/>
+          <w:sz w:val="24"/>
+          <w:szCs w:val="24"/>
+        </w:rPr>
+        <w:t>Trx</w:t>
+      </w:r>
+      <w:proofErr w:type="spellEnd"/>
+      <w:r>
+        <w:rPr>
+          <w:rFonts w:ascii="Times New Roman" w:hAnsi="Times New Roman" w:cs="Times New Roman"/>
+          <w:sz w:val="24"/>
+          <w:szCs w:val="24"/>
+        </w:rPr>
+        <w:t xml:space="preserve"> - </w:t>
+      </w:r>
+      <w:proofErr w:type="gramStart"/>
+      <w:r>
+        <w:rPr>
+          <w:rFonts w:ascii="Times New Roman" w:hAnsi="Times New Roman" w:cs="Times New Roman"/>
+          <w:sz w:val="24"/>
+          <w:szCs w:val="24"/>
+        </w:rPr>
+        <w:t>min(</w:t>
+      </w:r>
+      <w:proofErr w:type="spellStart"/>
+      <w:proofErr w:type="gramEnd"/>
+      <w:r>
+        <w:rPr>
+          <w:rFonts w:ascii="Times New Roman" w:hAnsi="Times New Roman" w:cs="Times New Roman"/>
+          <w:sz w:val="24"/>
+          <w:szCs w:val="24"/>
+        </w:rPr>
+        <w:t>Trx</w:t>
+      </w:r>
+      <w:proofErr w:type="spellEnd"/>
+      <w:r>
+        <w:rPr>
+          <w:rFonts w:ascii="Times New Roman" w:hAnsi="Times New Roman" w:cs="Times New Roman"/>
+          <w:sz w:val="24"/>
+          <w:szCs w:val="24"/>
+        </w:rPr>
+        <w:t>); %[s] add 1 to take away that pesky zero</w:t>
       </w:r>
     </w:p>
     <w:p>
@@ -122,47 +260,77 @@
           <w:szCs w:val="24"/>
         </w:rPr>
       </w:pPr>
-      <w:r>
-        <w:rPr>
-          <w:rFonts w:ascii="Times New Roman" w:hAnsi="Times New Roman" w:cs="Times New Roman"/>
-          <w:sz w:val="24"/>
-          <w:szCs w:val="24"/>
-        </w:rPr>
-        <w:t>Xf- lateral focus position</w:t>
-      </w:r>
-    </w:p>
-    <w:p>
-      <w:pPr>
-        <w:rPr>
-          <w:rFonts w:ascii="Times New Roman" w:hAnsi="Times New Roman" w:cs="Times New Roman"/>
-          <w:sz w:val="24"/>
-          <w:szCs w:val="24"/>
-        </w:rPr>
-      </w:pPr>
-      <w:r>
-        <w:rPr>
-          <w:rFonts w:ascii="Times New Roman" w:hAnsi="Times New Roman" w:cs="Times New Roman"/>
-          <w:sz w:val="24"/>
-          <w:szCs w:val="24"/>
-        </w:rPr>
-        <w:t>Xe- lateral element position</w:t>
-      </w:r>
-    </w:p>
-    <w:p>
-      <w:pPr>
-        <w:rPr>
-          <w:rFonts w:ascii="Times New Roman" w:hAnsi="Times New Roman" w:cs="Times New Roman"/>
-          <w:sz w:val="24"/>
-          <w:szCs w:val="24"/>
-        </w:rPr>
-      </w:pPr>
-      <w:r>
-        <w:rPr>
-          <w:rFonts w:ascii="Times New Roman" w:hAnsi="Times New Roman" w:cs="Times New Roman"/>
-          <w:sz w:val="24"/>
-          <w:szCs w:val="24"/>
-        </w:rPr>
-        <w:t>Zf- depth focus position</w:t>
+      <w:proofErr w:type="spellStart"/>
+      <w:r>
+        <w:rPr>
+          <w:rFonts w:ascii="Times New Roman" w:hAnsi="Times New Roman" w:cs="Times New Roman"/>
+          <w:sz w:val="24"/>
+          <w:szCs w:val="24"/>
+        </w:rPr>
+        <w:t>Xf</w:t>
+      </w:r>
+      <w:proofErr w:type="spellEnd"/>
+      <w:r>
+        <w:rPr>
+          <w:rFonts w:ascii="Times New Roman" w:hAnsi="Times New Roman" w:cs="Times New Roman"/>
+          <w:sz w:val="24"/>
+          <w:szCs w:val="24"/>
+        </w:rPr>
+        <w:t>- lateral focus position</w:t>
+      </w:r>
+    </w:p>
+    <w:p>
+      <w:pPr>
+        <w:rPr>
+          <w:rFonts w:ascii="Times New Roman" w:hAnsi="Times New Roman" w:cs="Times New Roman"/>
+          <w:sz w:val="24"/>
+          <w:szCs w:val="24"/>
+        </w:rPr>
+      </w:pPr>
+      <w:proofErr w:type="spellStart"/>
+      <w:r>
+        <w:rPr>
+          <w:rFonts w:ascii="Times New Roman" w:hAnsi="Times New Roman" w:cs="Times New Roman"/>
+          <w:sz w:val="24"/>
+          <w:szCs w:val="24"/>
+        </w:rPr>
+        <w:t>Xe</w:t>
+      </w:r>
+      <w:proofErr w:type="spellEnd"/>
+      <w:r>
+        <w:rPr>
+          <w:rFonts w:ascii="Times New Roman" w:hAnsi="Times New Roman" w:cs="Times New Roman"/>
+          <w:sz w:val="24"/>
+          <w:szCs w:val="24"/>
+        </w:rPr>
+        <w:t>- lateral element position</w:t>
+      </w:r>
+    </w:p>
+    <w:p>
+      <w:pPr>
+        <w:rPr>
+          <w:rFonts w:ascii="Times New Roman" w:hAnsi="Times New Roman" w:cs="Times New Roman"/>
+          <w:sz w:val="24"/>
+          <w:szCs w:val="24"/>
+        </w:rPr>
+      </w:pPr>
+      <w:proofErr w:type="spellStart"/>
+      <w:r>
+        <w:rPr>
+          <w:rFonts w:ascii="Times New Roman" w:hAnsi="Times New Roman" w:cs="Times New Roman"/>
+          <w:sz w:val="24"/>
+          <w:szCs w:val="24"/>
+        </w:rPr>
+        <w:t>Zf</w:t>
+      </w:r>
+      <w:proofErr w:type="spellEnd"/>
+      <w:r>
+        <w:rPr>
+          <w:rFonts w:ascii="Times New Roman" w:hAnsi="Times New Roman" w:cs="Times New Roman"/>
+          <w:sz w:val="24"/>
+          <w:szCs w:val="24"/>
+        </w:rPr>
+        <w:t>- depth focus position</w:t>
       </w:r>
     </w:p>
     <w:p>
@@ -250,7 +418,29 @@
           <w:szCs w:val="24"/>
         </w:rPr>
         <w:lastRenderedPageBreak/>
-        <w:t>Part 4, ctd:</w:t>
+        <w:t xml:space="preserve">Part 4, </w:t>
+      </w:r>
+      <w:proofErr w:type="spellStart"/>
+      <w:r>
+        <w:rPr>
+          <w:rFonts w:ascii="Times New Roman" w:hAnsi="Times New Roman" w:cs="Times New Roman"/>
+          <w:b/>
+          <w:bCs/>
+          <w:sz w:val="24"/>
+          <w:szCs w:val="24"/>
+        </w:rPr>
+        <w:t>ctd</w:t>
+      </w:r>
+      <w:proofErr w:type="spellEnd"/>
+      <w:r>
+        <w:rPr>
+          <w:rFonts w:ascii="Times New Roman" w:hAnsi="Times New Roman" w:cs="Times New Roman"/>
+          <w:b/>
+          <w:bCs/>
+          <w:sz w:val="24"/>
+          <w:szCs w:val="24"/>
+        </w:rPr>
+        <w:t>:</w:t>
       </w:r>
     </w:p>
     <w:p>
@@ -603,7 +793,7 @@
           <w:sz w:val="24"/>
           <w:szCs w:val="24"/>
         </w:rPr>
-        <w:t xml:space="preserve"> (I used 60 dB dynamic range)</w:t>
+        <w:t xml:space="preserve"> </w:t>
       </w:r>
     </w:p>
     <w:p>
@@ -619,10 +809,10 @@
           <w:noProof/>
         </w:rPr>
         <w:drawing>
-          <wp:inline distT="0" distB="0" distL="0" distR="0" wp14:anchorId="761FBC03" wp14:editId="17AF5C85">
-            <wp:extent cx="3945808" cy="5875867"/>
-            <wp:effectExtent l="0" t="0" r="0" b="0"/>
-            <wp:docPr id="6" name="Picture 6"/>
+          <wp:inline distT="0" distB="0" distL="0" distR="0" wp14:anchorId="5BCC1CEF" wp14:editId="65020792">
+            <wp:extent cx="5943600" cy="3959225"/>
+            <wp:effectExtent l="0" t="0" r="0" b="3175"/>
+            <wp:docPr id="10" name="Picture 10"/>
             <wp:cNvGraphicFramePr>
               <a:graphicFrameLocks xmlns:a="http://schemas.openxmlformats.org/drawingml/2006/main" noChangeAspect="1"/>
             </wp:cNvGraphicFramePr>
@@ -642,7 +832,7 @@
                   <pic:spPr>
                     <a:xfrm>
                       <a:off x="0" y="0"/>
-                      <a:ext cx="3951405" cy="5884201"/>
+                      <a:ext cx="5943600" cy="3959225"/>
                     </a:xfrm>
                     <a:prstGeom prst="rect">
                       <a:avLst/>
@@ -753,6 +943,8 @@
         </w:rPr>
         <w:tab/>
       </w:r>
+      <w:bookmarkStart w:id="0" w:name="_GoBack"/>
+      <w:bookmarkEnd w:id="0"/>
       <w:r>
         <w:rPr>
           <w:rFonts w:ascii="Times New Roman" w:hAnsi="Times New Roman" w:cs="Times New Roman"/>
@@ -777,8 +969,18 @@
           <w:sz w:val="24"/>
           <w:szCs w:val="24"/>
         </w:rPr>
-        <w:t>% hanning</w:t>
-      </w:r>
+        <w:t xml:space="preserve">% </w:t>
+      </w:r>
+      <w:proofErr w:type="spellStart"/>
+      <w:r>
+        <w:rPr>
+          <w:rFonts w:ascii="Times New Roman" w:hAnsi="Times New Roman" w:cs="Times New Roman"/>
+          <w:sz w:val="24"/>
+          <w:szCs w:val="24"/>
+        </w:rPr>
+        <w:t>hanning</w:t>
+      </w:r>
+      <w:proofErr w:type="spellEnd"/>
       <w:r>
         <w:rPr>
           <w:rFonts w:ascii="Times New Roman" w:hAnsi="Times New Roman" w:cs="Times New Roman"/>
@@ -871,23 +1073,6 @@
           <w:szCs w:val="24"/>
         </w:rPr>
       </w:pPr>
-      <w:r>
-        <w:rPr>
-          <w:rFonts w:ascii="Times New Roman" w:hAnsi="Times New Roman" w:cs="Times New Roman"/>
-          <w:sz w:val="24"/>
-          <w:szCs w:val="24"/>
-        </w:rPr>
-        <w:t>I took noise roi in the top portion of the images</w:t>
-      </w:r>
-    </w:p>
-    <w:p>
-      <w:pPr>
-        <w:rPr>
-          <w:rFonts w:ascii="Times New Roman" w:hAnsi="Times New Roman" w:cs="Times New Roman"/>
-          <w:sz w:val="24"/>
-          <w:szCs w:val="24"/>
-        </w:rPr>
-      </w:pPr>
     </w:p>
     <w:p>
       <w:pPr>
@@ -916,58 +1101,84 @@
           <w:sz w:val="24"/>
           <w:szCs w:val="24"/>
         </w:rPr>
+        <w:t xml:space="preserve">Part 8. </w:t>
+      </w:r>
+    </w:p>
+    <w:p>
+      <w:pPr>
+        <w:rPr>
+          <w:rFonts w:ascii="Times New Roman" w:hAnsi="Times New Roman" w:cs="Times New Roman"/>
+          <w:sz w:val="24"/>
+          <w:szCs w:val="24"/>
+        </w:rPr>
+      </w:pPr>
+      <w:proofErr w:type="spellStart"/>
+      <w:r>
+        <w:rPr>
+          <w:rFonts w:ascii="Times New Roman" w:hAnsi="Times New Roman" w:cs="Times New Roman"/>
+          <w:sz w:val="24"/>
+          <w:szCs w:val="24"/>
+        </w:rPr>
+        <w:t>Aperature</w:t>
+      </w:r>
+      <w:proofErr w:type="spellEnd"/>
+      <w:r>
+        <w:rPr>
+          <w:rFonts w:ascii="Times New Roman" w:hAnsi="Times New Roman" w:cs="Times New Roman"/>
+          <w:sz w:val="24"/>
+          <w:szCs w:val="24"/>
+        </w:rPr>
+        <w:t xml:space="preserve"> mask. My code implements a discrete series of apertures instead of a continually growing </w:t>
+      </w:r>
+      <w:proofErr w:type="spellStart"/>
+      <w:r>
+        <w:rPr>
+          <w:rFonts w:ascii="Times New Roman" w:hAnsi="Times New Roman" w:cs="Times New Roman"/>
+          <w:sz w:val="24"/>
+          <w:szCs w:val="24"/>
+        </w:rPr>
+        <w:t>aperature</w:t>
+      </w:r>
+      <w:proofErr w:type="spellEnd"/>
+      <w:r>
+        <w:rPr>
+          <w:rFonts w:ascii="Times New Roman" w:hAnsi="Times New Roman" w:cs="Times New Roman"/>
+          <w:sz w:val="24"/>
+          <w:szCs w:val="24"/>
+        </w:rPr>
+        <w:t>. This is shown below:</w:t>
+      </w:r>
+    </w:p>
+    <w:p>
+      <w:pPr>
+        <w:rPr>
+          <w:rFonts w:ascii="Times New Roman" w:hAnsi="Times New Roman" w:cs="Times New Roman"/>
+          <w:sz w:val="24"/>
+          <w:szCs w:val="24"/>
+        </w:rPr>
+      </w:pPr>
+      <w:r>
+        <w:rPr>
+          <w:rFonts w:ascii="Times New Roman" w:hAnsi="Times New Roman" w:cs="Times New Roman"/>
+          <w:sz w:val="24"/>
+          <w:szCs w:val="24"/>
+        </w:rPr>
+        <w:t>F# = 2</w:t>
+      </w:r>
+    </w:p>
+    <w:p>
+      <w:pPr>
+        <w:rPr>
+          <w:rFonts w:ascii="Times New Roman" w:hAnsi="Times New Roman" w:cs="Times New Roman"/>
+          <w:sz w:val="24"/>
+          <w:szCs w:val="24"/>
+        </w:rPr>
+      </w:pPr>
+      <w:r>
+        <w:rPr>
+          <w:noProof/>
+        </w:rPr>
         <w:lastRenderedPageBreak/>
-        <w:t xml:space="preserve">Part 8. </w:t>
-      </w:r>
-    </w:p>
-    <w:p>
-      <w:pPr>
-        <w:rPr>
-          <w:rFonts w:ascii="Times New Roman" w:hAnsi="Times New Roman" w:cs="Times New Roman"/>
-          <w:sz w:val="24"/>
-          <w:szCs w:val="24"/>
-        </w:rPr>
-      </w:pPr>
-      <w:r>
-        <w:rPr>
-          <w:rFonts w:ascii="Times New Roman" w:hAnsi="Times New Roman" w:cs="Times New Roman"/>
-          <w:sz w:val="24"/>
-          <w:szCs w:val="24"/>
-        </w:rPr>
-        <w:t>Aperature mask. My code implements a discrete series of apertures instead of a continually growing aperature. This is shown below:</w:t>
-      </w:r>
-    </w:p>
-    <w:p>
-      <w:pPr>
-        <w:rPr>
-          <w:rFonts w:ascii="Times New Roman" w:hAnsi="Times New Roman" w:cs="Times New Roman"/>
-          <w:sz w:val="24"/>
-          <w:szCs w:val="24"/>
-        </w:rPr>
-      </w:pPr>
-      <w:r>
-        <w:rPr>
-          <w:rFonts w:ascii="Times New Roman" w:hAnsi="Times New Roman" w:cs="Times New Roman"/>
-          <w:sz w:val="24"/>
-          <w:szCs w:val="24"/>
-        </w:rPr>
-        <w:t>F# = 2</w:t>
-      </w:r>
-      <w:bookmarkStart w:id="0" w:name="_GoBack"/>
-      <w:bookmarkEnd w:id="0"/>
-    </w:p>
-    <w:p>
-      <w:pPr>
-        <w:rPr>
-          <w:rFonts w:ascii="Times New Roman" w:hAnsi="Times New Roman" w:cs="Times New Roman"/>
-          <w:sz w:val="24"/>
-          <w:szCs w:val="24"/>
-        </w:rPr>
-      </w:pPr>
-      <w:r>
-        <w:rPr>
-          <w:noProof/>
-        </w:rPr>
         <w:drawing>
           <wp:inline distT="0" distB="0" distL="0" distR="0" wp14:anchorId="7625034E" wp14:editId="6A8D2880">
             <wp:extent cx="3305986" cy="2633133"/>

</xml_diff>

<commit_message>
synthetic aperature is close
</commit_message>
<xml_diff>
--- a/assign2/report.docx
+++ b/assign2/report.docx
@@ -70,25 +70,7 @@
           <w:sz w:val="24"/>
           <w:szCs w:val="24"/>
         </w:rPr>
-        <w:t xml:space="preserve"> = (1/</w:t>
-      </w:r>
-      <w:proofErr w:type="gramStart"/>
-      <w:r>
-        <w:rPr>
-          <w:rFonts w:ascii="Times New Roman" w:hAnsi="Times New Roman" w:cs="Times New Roman"/>
-          <w:sz w:val="24"/>
-          <w:szCs w:val="24"/>
-        </w:rPr>
-        <w:t>c)*</w:t>
-      </w:r>
-      <w:proofErr w:type="gramEnd"/>
-      <w:r>
-        <w:rPr>
-          <w:rFonts w:ascii="Times New Roman" w:hAnsi="Times New Roman" w:cs="Times New Roman"/>
-          <w:sz w:val="24"/>
-          <w:szCs w:val="24"/>
-        </w:rPr>
-        <w:t>sqrt((</w:t>
+        <w:t xml:space="preserve"> = (1/c)*sqrt((</w:t>
       </w:r>
       <w:proofErr w:type="spellStart"/>
       <w:r>
@@ -204,19 +186,9 @@
           <w:sz w:val="24"/>
           <w:szCs w:val="24"/>
         </w:rPr>
-        <w:t xml:space="preserve"> - </w:t>
-      </w:r>
-      <w:proofErr w:type="gramStart"/>
-      <w:r>
-        <w:rPr>
-          <w:rFonts w:ascii="Times New Roman" w:hAnsi="Times New Roman" w:cs="Times New Roman"/>
-          <w:sz w:val="24"/>
-          <w:szCs w:val="24"/>
-        </w:rPr>
-        <w:t>min(</w:t>
+        <w:t xml:space="preserve"> - min(</w:t>
       </w:r>
       <w:proofErr w:type="spellStart"/>
-      <w:proofErr w:type="gramEnd"/>
       <w:r>
         <w:rPr>
           <w:rFonts w:ascii="Times New Roman" w:hAnsi="Times New Roman" w:cs="Times New Roman"/>
@@ -933,7 +905,15 @@
           <w:sz w:val="24"/>
           <w:szCs w:val="24"/>
         </w:rPr>
-        <w:t xml:space="preserve"> .2602</w:t>
+        <w:t xml:space="preserve"> </w:t>
+      </w:r>
+      <w:r>
+        <w:rPr>
+          <w:rFonts w:ascii="Times New Roman" w:hAnsi="Times New Roman" w:cs="Times New Roman"/>
+          <w:sz w:val="24"/>
+          <w:szCs w:val="24"/>
+        </w:rPr>
+        <w:t>4.5</w:t>
       </w:r>
       <w:r>
         <w:rPr>
@@ -943,136 +923,165 @@
         </w:rPr>
         <w:tab/>
       </w:r>
+      <w:r>
+        <w:rPr>
+          <w:rFonts w:ascii="Times New Roman" w:hAnsi="Times New Roman" w:cs="Times New Roman"/>
+          <w:sz w:val="24"/>
+          <w:szCs w:val="24"/>
+        </w:rPr>
+        <w:tab/>
+      </w:r>
+      <w:r>
+        <w:rPr>
+          <w:rFonts w:ascii="Times New Roman" w:hAnsi="Times New Roman" w:cs="Times New Roman"/>
+          <w:sz w:val="24"/>
+          <w:szCs w:val="24"/>
+        </w:rPr>
+        <w:t>-9.9</w:t>
+      </w:r>
+    </w:p>
+    <w:p>
+      <w:pPr>
+        <w:rPr>
+          <w:rFonts w:ascii="Times New Roman" w:hAnsi="Times New Roman" w:cs="Times New Roman"/>
+          <w:sz w:val="24"/>
+          <w:szCs w:val="24"/>
+        </w:rPr>
+      </w:pPr>
+      <w:r>
+        <w:rPr>
+          <w:rFonts w:ascii="Times New Roman" w:hAnsi="Times New Roman" w:cs="Times New Roman"/>
+          <w:sz w:val="24"/>
+          <w:szCs w:val="24"/>
+        </w:rPr>
+        <w:t xml:space="preserve">% </w:t>
+      </w:r>
+      <w:proofErr w:type="spellStart"/>
+      <w:r>
+        <w:rPr>
+          <w:rFonts w:ascii="Times New Roman" w:hAnsi="Times New Roman" w:cs="Times New Roman"/>
+          <w:sz w:val="24"/>
+          <w:szCs w:val="24"/>
+        </w:rPr>
+        <w:t>hanning</w:t>
+      </w:r>
+      <w:proofErr w:type="spellEnd"/>
+      <w:r>
+        <w:rPr>
+          <w:rFonts w:ascii="Times New Roman" w:hAnsi="Times New Roman" w:cs="Times New Roman"/>
+          <w:sz w:val="24"/>
+          <w:szCs w:val="24"/>
+        </w:rPr>
+        <w:tab/>
+      </w:r>
+      <w:r>
+        <w:rPr>
+          <w:rFonts w:ascii="Times New Roman" w:hAnsi="Times New Roman" w:cs="Times New Roman"/>
+          <w:sz w:val="24"/>
+          <w:szCs w:val="24"/>
+        </w:rPr>
+        <w:t xml:space="preserve"> </w:t>
+      </w:r>
+      <w:r>
+        <w:rPr>
+          <w:rFonts w:ascii="Times New Roman" w:hAnsi="Times New Roman" w:cs="Times New Roman"/>
+          <w:sz w:val="24"/>
+          <w:szCs w:val="24"/>
+        </w:rPr>
+        <w:t>41</w:t>
+      </w:r>
+      <w:r>
+        <w:rPr>
+          <w:rFonts w:ascii="Times New Roman" w:hAnsi="Times New Roman" w:cs="Times New Roman"/>
+          <w:sz w:val="24"/>
+          <w:szCs w:val="24"/>
+        </w:rPr>
+        <w:tab/>
+      </w:r>
+      <w:r>
+        <w:rPr>
+          <w:rFonts w:ascii="Times New Roman" w:hAnsi="Times New Roman" w:cs="Times New Roman"/>
+          <w:sz w:val="24"/>
+          <w:szCs w:val="24"/>
+        </w:rPr>
+        <w:tab/>
+      </w:r>
+      <w:r>
+        <w:rPr>
+          <w:rFonts w:ascii="Times New Roman" w:hAnsi="Times New Roman" w:cs="Times New Roman"/>
+          <w:sz w:val="24"/>
+          <w:szCs w:val="24"/>
+        </w:rPr>
+        <w:t>1.13</w:t>
+      </w:r>
+    </w:p>
+    <w:p>
+      <w:pPr>
+        <w:rPr>
+          <w:rFonts w:ascii="Times New Roman" w:hAnsi="Times New Roman" w:cs="Times New Roman"/>
+          <w:sz w:val="24"/>
+          <w:szCs w:val="24"/>
+        </w:rPr>
+      </w:pPr>
+      <w:r>
+        <w:rPr>
+          <w:rFonts w:ascii="Times New Roman" w:hAnsi="Times New Roman" w:cs="Times New Roman"/>
+          <w:sz w:val="24"/>
+          <w:szCs w:val="24"/>
+        </w:rPr>
+        <w:t xml:space="preserve">% hamming </w:t>
+      </w:r>
+      <w:r>
+        <w:rPr>
+          <w:rFonts w:ascii="Times New Roman" w:hAnsi="Times New Roman" w:cs="Times New Roman"/>
+          <w:sz w:val="24"/>
+          <w:szCs w:val="24"/>
+        </w:rPr>
+        <w:tab/>
+      </w:r>
+      <w:r>
+        <w:rPr>
+          <w:rFonts w:ascii="Times New Roman" w:hAnsi="Times New Roman" w:cs="Times New Roman"/>
+          <w:sz w:val="24"/>
+          <w:szCs w:val="24"/>
+        </w:rPr>
+        <w:t>29</w:t>
+      </w:r>
+      <w:r>
+        <w:rPr>
+          <w:rFonts w:ascii="Times New Roman" w:hAnsi="Times New Roman" w:cs="Times New Roman"/>
+          <w:sz w:val="24"/>
+          <w:szCs w:val="24"/>
+        </w:rPr>
+        <w:tab/>
+      </w:r>
+      <w:r>
+        <w:rPr>
+          <w:rFonts w:ascii="Times New Roman" w:hAnsi="Times New Roman" w:cs="Times New Roman"/>
+          <w:sz w:val="24"/>
+          <w:szCs w:val="24"/>
+        </w:rPr>
+        <w:tab/>
+      </w:r>
+      <w:r>
+        <w:rPr>
+          <w:rFonts w:ascii="Times New Roman" w:hAnsi="Times New Roman" w:cs="Times New Roman"/>
+          <w:sz w:val="24"/>
+          <w:szCs w:val="24"/>
+        </w:rPr>
+        <w:t>1.63</w:t>
+      </w:r>
+    </w:p>
+    <w:p>
+      <w:pPr>
+        <w:rPr>
+          <w:rFonts w:ascii="Times New Roman" w:hAnsi="Times New Roman" w:cs="Times New Roman"/>
+          <w:sz w:val="24"/>
+          <w:szCs w:val="24"/>
+        </w:rPr>
+      </w:pPr>
       <w:bookmarkStart w:id="0" w:name="_GoBack"/>
       <w:bookmarkEnd w:id="0"/>
-      <w:r>
-        <w:rPr>
-          <w:rFonts w:ascii="Times New Roman" w:hAnsi="Times New Roman" w:cs="Times New Roman"/>
-          <w:sz w:val="24"/>
-          <w:szCs w:val="24"/>
-        </w:rPr>
-        <w:tab/>
-        <w:t>.0161</w:t>
-      </w:r>
-    </w:p>
-    <w:p>
-      <w:pPr>
-        <w:rPr>
-          <w:rFonts w:ascii="Times New Roman" w:hAnsi="Times New Roman" w:cs="Times New Roman"/>
-          <w:sz w:val="24"/>
-          <w:szCs w:val="24"/>
-        </w:rPr>
-      </w:pPr>
-      <w:r>
-        <w:rPr>
-          <w:rFonts w:ascii="Times New Roman" w:hAnsi="Times New Roman" w:cs="Times New Roman"/>
-          <w:sz w:val="24"/>
-          <w:szCs w:val="24"/>
-        </w:rPr>
-        <w:t xml:space="preserve">% </w:t>
-      </w:r>
-      <w:proofErr w:type="spellStart"/>
-      <w:r>
-        <w:rPr>
-          <w:rFonts w:ascii="Times New Roman" w:hAnsi="Times New Roman" w:cs="Times New Roman"/>
-          <w:sz w:val="24"/>
-          <w:szCs w:val="24"/>
-        </w:rPr>
-        <w:t>hanning</w:t>
-      </w:r>
-      <w:proofErr w:type="spellEnd"/>
-      <w:r>
-        <w:rPr>
-          <w:rFonts w:ascii="Times New Roman" w:hAnsi="Times New Roman" w:cs="Times New Roman"/>
-          <w:sz w:val="24"/>
-          <w:szCs w:val="24"/>
-        </w:rPr>
-        <w:tab/>
-      </w:r>
-      <w:r>
-        <w:rPr>
-          <w:rFonts w:ascii="Times New Roman" w:hAnsi="Times New Roman" w:cs="Times New Roman"/>
-          <w:sz w:val="24"/>
-          <w:szCs w:val="24"/>
-        </w:rPr>
-        <w:t xml:space="preserve"> .3798</w:t>
-      </w:r>
-      <w:r>
-        <w:rPr>
-          <w:rFonts w:ascii="Times New Roman" w:hAnsi="Times New Roman" w:cs="Times New Roman"/>
-          <w:sz w:val="24"/>
-          <w:szCs w:val="24"/>
-        </w:rPr>
-        <w:tab/>
-      </w:r>
-      <w:r>
-        <w:rPr>
-          <w:rFonts w:ascii="Times New Roman" w:hAnsi="Times New Roman" w:cs="Times New Roman"/>
-          <w:sz w:val="24"/>
-          <w:szCs w:val="24"/>
-        </w:rPr>
-        <w:tab/>
-        <w:t>.0086</w:t>
-      </w:r>
-    </w:p>
-    <w:p>
-      <w:pPr>
-        <w:rPr>
-          <w:rFonts w:ascii="Times New Roman" w:hAnsi="Times New Roman" w:cs="Times New Roman"/>
-          <w:sz w:val="24"/>
-          <w:szCs w:val="24"/>
-        </w:rPr>
-      </w:pPr>
-      <w:r>
-        <w:rPr>
-          <w:rFonts w:ascii="Times New Roman" w:hAnsi="Times New Roman" w:cs="Times New Roman"/>
-          <w:sz w:val="24"/>
-          <w:szCs w:val="24"/>
-        </w:rPr>
-        <w:t xml:space="preserve">% hamming </w:t>
-      </w:r>
-      <w:r>
-        <w:rPr>
-          <w:rFonts w:ascii="Times New Roman" w:hAnsi="Times New Roman" w:cs="Times New Roman"/>
-          <w:sz w:val="24"/>
-          <w:szCs w:val="24"/>
-        </w:rPr>
-        <w:tab/>
-      </w:r>
-      <w:r>
-        <w:rPr>
-          <w:rFonts w:ascii="Times New Roman" w:hAnsi="Times New Roman" w:cs="Times New Roman"/>
-          <w:sz w:val="24"/>
-          <w:szCs w:val="24"/>
-        </w:rPr>
-        <w:t>.4874</w:t>
-      </w:r>
-      <w:r>
-        <w:rPr>
-          <w:rFonts w:ascii="Times New Roman" w:hAnsi="Times New Roman" w:cs="Times New Roman"/>
-          <w:sz w:val="24"/>
-          <w:szCs w:val="24"/>
-        </w:rPr>
-        <w:tab/>
-      </w:r>
-      <w:r>
-        <w:rPr>
-          <w:rFonts w:ascii="Times New Roman" w:hAnsi="Times New Roman" w:cs="Times New Roman"/>
-          <w:sz w:val="24"/>
-          <w:szCs w:val="24"/>
-        </w:rPr>
-        <w:tab/>
-        <w:t>.0139</w:t>
-      </w:r>
-    </w:p>
-    <w:p>
-      <w:pPr>
-        <w:rPr>
-          <w:rFonts w:ascii="Times New Roman" w:hAnsi="Times New Roman" w:cs="Times New Roman"/>
-          <w:sz w:val="24"/>
-          <w:szCs w:val="24"/>
-        </w:rPr>
-      </w:pPr>
     </w:p>
     <w:p>
       <w:pPr>

</xml_diff>